<commit_message>
Time stuff now waiting for kirti
</commit_message>
<xml_diff>
--- a/Reports/Cole report progress/Appendix F -Time stuff.docx
+++ b/Reports/Cole report progress/Appendix F -Time stuff.docx
@@ -5,9 +5,30 @@
     <w:p>
       <w:pPr>
         <w:pStyle w:val="Title"/>
+        <w:jc w:val="center"/>
+        <w:rPr>
+          <w:sz w:val="20"/>
+        </w:rPr>
+      </w:pPr>
+      <w:r>
+        <w:rPr>
+          <w:sz w:val="20"/>
+        </w:rPr>
+        <w:t>Appendix F: Time breakdowns of project</w:t>
+      </w:r>
+    </w:p>
+    <w:p>
+      <w:pPr>
+        <w:pStyle w:val="Title"/>
         <w:jc w:val="both"/>
-      </w:pPr>
-      <w:r>
+        <w:rPr>
+          <w:sz w:val="20"/>
+        </w:rPr>
+      </w:pPr>
+      <w:r>
+        <w:rPr>
+          <w:sz w:val="20"/>
+        </w:rPr>
         <w:t>TIME BREAKDOWN OF TASKS INVOLVED IN THE INVESTIGATION OF VOICE CONTROLLED WEB BROWSING FOR THE ELDERLY</w:t>
       </w:r>
     </w:p>
@@ -24,8 +45,14 @@
       <w:pPr>
         <w:pStyle w:val="affiliation"/>
         <w:jc w:val="both"/>
-      </w:pPr>
-      <w:r>
+        <w:rPr>
+          <w:sz w:val="20"/>
+        </w:rPr>
+      </w:pPr>
+      <w:r>
+        <w:rPr>
+          <w:sz w:val="20"/>
+        </w:rPr>
         <w:t>School of Electrical &amp; Information Engineering, University of the Witwatersrand, Private Bag 3, 2050, Johannesburg, South Africa</w:t>
       </w:r>
     </w:p>
@@ -34,6 +61,7 @@
         <w:pStyle w:val="Abstract"/>
         <w:rPr>
           <w:b/>
+          <w:sz w:val="20"/>
         </w:rPr>
       </w:pPr>
     </w:p>
@@ -49,6 +77,9 @@
       <w:pPr>
         <w:pStyle w:val="Text"/>
       </w:pPr>
+      <w:r>
+        <w:t xml:space="preserve">The following paper presents time related information pertinent to the investigation undertaken to try and improve the webbrowsing experience of the elderly. First, key dates pertaining to the project are given. This is followed by time breakdowns of time spent on the project for each of the team members involved in the project. </w:t>
+      </w:r>
     </w:p>
     <w:p>
       <w:pPr>
@@ -57,18 +88,13 @@
       <w:r>
         <w:t>key dates</w:t>
       </w:r>
-    </w:p>
-    <w:p>
-      <w:pPr>
-        <w:pStyle w:val="Text"/>
-      </w:pPr>
     </w:p>
     <w:p>
       <w:pPr>
         <w:pStyle w:val="Text"/>
         <w:jc w:val="left"/>
         <w:sectPr>
-          <w:headerReference w:type="even" r:id="rId8"/>
+          <w:footerReference w:type="default" r:id="rId8"/>
           <w:type w:val="continuous"/>
           <w:pgSz w:w="11907" w:h="16840" w:code="9"/>
           <w:pgMar w:top="1418" w:right="1134" w:bottom="1814" w:left="1134" w:header="431" w:footer="431" w:gutter="0"/>
@@ -130,8 +156,18 @@
           <w:p>
             <w:pPr>
               <w:jc w:val="both"/>
+              <w:rPr>
+                <w:rFonts w:ascii="Times New Roman" w:hAnsi="Times New Roman" w:cs="Times New Roman"/>
+                <w:sz w:val="20"/>
+                <w:szCs w:val="20"/>
+              </w:rPr>
             </w:pPr>
             <w:r>
+              <w:rPr>
+                <w:rFonts w:ascii="Times New Roman" w:hAnsi="Times New Roman" w:cs="Times New Roman"/>
+                <w:sz w:val="20"/>
+                <w:szCs w:val="20"/>
+              </w:rPr>
               <w:t>6 September</w:t>
             </w:r>
           </w:p>
@@ -143,8 +179,18 @@
           <w:p>
             <w:pPr>
               <w:jc w:val="both"/>
+              <w:rPr>
+                <w:rFonts w:ascii="Times New Roman" w:hAnsi="Times New Roman" w:cs="Times New Roman"/>
+                <w:sz w:val="20"/>
+                <w:szCs w:val="20"/>
+              </w:rPr>
             </w:pPr>
             <w:r>
+              <w:rPr>
+                <w:rFonts w:ascii="Times New Roman" w:hAnsi="Times New Roman" w:cs="Times New Roman"/>
+                <w:sz w:val="20"/>
+                <w:szCs w:val="20"/>
+              </w:rPr>
               <w:t>Meeting 1 with Supervisor</w:t>
             </w:r>
           </w:p>
@@ -161,8 +207,18 @@
           <w:p>
             <w:pPr>
               <w:jc w:val="both"/>
+              <w:rPr>
+                <w:rFonts w:ascii="Times New Roman" w:hAnsi="Times New Roman" w:cs="Times New Roman"/>
+                <w:sz w:val="20"/>
+                <w:szCs w:val="20"/>
+              </w:rPr>
             </w:pPr>
             <w:r>
+              <w:rPr>
+                <w:rFonts w:ascii="Times New Roman" w:hAnsi="Times New Roman" w:cs="Times New Roman"/>
+                <w:sz w:val="20"/>
+                <w:szCs w:val="20"/>
+              </w:rPr>
               <w:t xml:space="preserve">12 September </w:t>
             </w:r>
           </w:p>
@@ -174,8 +230,18 @@
           <w:p>
             <w:pPr>
               <w:jc w:val="both"/>
+              <w:rPr>
+                <w:rFonts w:ascii="Times New Roman" w:hAnsi="Times New Roman" w:cs="Times New Roman"/>
+                <w:sz w:val="20"/>
+                <w:szCs w:val="20"/>
+              </w:rPr>
             </w:pPr>
             <w:r>
+              <w:rPr>
+                <w:rFonts w:ascii="Times New Roman" w:hAnsi="Times New Roman" w:cs="Times New Roman"/>
+                <w:sz w:val="20"/>
+                <w:szCs w:val="20"/>
+              </w:rPr>
               <w:t>Meeting 2 with Supervisor</w:t>
             </w:r>
           </w:p>
@@ -192,8 +258,18 @@
           <w:p>
             <w:pPr>
               <w:jc w:val="both"/>
+              <w:rPr>
+                <w:rFonts w:ascii="Times New Roman" w:hAnsi="Times New Roman" w:cs="Times New Roman"/>
+                <w:sz w:val="20"/>
+                <w:szCs w:val="20"/>
+              </w:rPr>
             </w:pPr>
             <w:r>
+              <w:rPr>
+                <w:rFonts w:ascii="Times New Roman" w:hAnsi="Times New Roman" w:cs="Times New Roman"/>
+                <w:sz w:val="20"/>
+                <w:szCs w:val="20"/>
+              </w:rPr>
               <w:t xml:space="preserve">19 September </w:t>
             </w:r>
           </w:p>
@@ -205,8 +281,18 @@
           <w:p>
             <w:pPr>
               <w:jc w:val="both"/>
+              <w:rPr>
+                <w:rFonts w:ascii="Times New Roman" w:hAnsi="Times New Roman" w:cs="Times New Roman"/>
+                <w:sz w:val="20"/>
+                <w:szCs w:val="20"/>
+              </w:rPr>
             </w:pPr>
             <w:r>
+              <w:rPr>
+                <w:rFonts w:ascii="Times New Roman" w:hAnsi="Times New Roman" w:cs="Times New Roman"/>
+                <w:sz w:val="20"/>
+                <w:szCs w:val="20"/>
+              </w:rPr>
               <w:t>Meeting 3 with Supervisor</w:t>
             </w:r>
           </w:p>
@@ -223,8 +309,18 @@
           <w:p>
             <w:pPr>
               <w:jc w:val="both"/>
+              <w:rPr>
+                <w:rFonts w:ascii="Times New Roman" w:hAnsi="Times New Roman" w:cs="Times New Roman"/>
+                <w:sz w:val="20"/>
+                <w:szCs w:val="20"/>
+              </w:rPr>
             </w:pPr>
             <w:r>
+              <w:rPr>
+                <w:rFonts w:ascii="Times New Roman" w:hAnsi="Times New Roman" w:cs="Times New Roman"/>
+                <w:sz w:val="20"/>
+                <w:szCs w:val="20"/>
+              </w:rPr>
               <w:t>26 September</w:t>
             </w:r>
           </w:p>
@@ -236,8 +332,18 @@
           <w:p>
             <w:pPr>
               <w:jc w:val="both"/>
+              <w:rPr>
+                <w:rFonts w:ascii="Times New Roman" w:hAnsi="Times New Roman" w:cs="Times New Roman"/>
+                <w:sz w:val="20"/>
+                <w:szCs w:val="20"/>
+              </w:rPr>
             </w:pPr>
             <w:r>
+              <w:rPr>
+                <w:rFonts w:ascii="Times New Roman" w:hAnsi="Times New Roman" w:cs="Times New Roman"/>
+                <w:sz w:val="20"/>
+                <w:szCs w:val="20"/>
+              </w:rPr>
               <w:t>Meeting 4 with Supervisor</w:t>
             </w:r>
           </w:p>
@@ -254,8 +360,18 @@
           <w:p>
             <w:pPr>
               <w:jc w:val="both"/>
+              <w:rPr>
+                <w:rFonts w:ascii="Times New Roman" w:hAnsi="Times New Roman" w:cs="Times New Roman"/>
+                <w:sz w:val="20"/>
+                <w:szCs w:val="20"/>
+              </w:rPr>
             </w:pPr>
             <w:r>
+              <w:rPr>
+                <w:rFonts w:ascii="Times New Roman" w:hAnsi="Times New Roman" w:cs="Times New Roman"/>
+                <w:sz w:val="20"/>
+                <w:szCs w:val="20"/>
+              </w:rPr>
               <w:t>3 October</w:t>
             </w:r>
           </w:p>
@@ -267,8 +383,18 @@
           <w:p>
             <w:pPr>
               <w:jc w:val="both"/>
+              <w:rPr>
+                <w:rFonts w:ascii="Times New Roman" w:hAnsi="Times New Roman" w:cs="Times New Roman"/>
+                <w:sz w:val="20"/>
+                <w:szCs w:val="20"/>
+              </w:rPr>
             </w:pPr>
             <w:r>
+              <w:rPr>
+                <w:rFonts w:ascii="Times New Roman" w:hAnsi="Times New Roman" w:cs="Times New Roman"/>
+                <w:sz w:val="20"/>
+                <w:szCs w:val="20"/>
+              </w:rPr>
               <w:t>Meeting 5 with Supervisor</w:t>
             </w:r>
           </w:p>
@@ -285,8 +411,18 @@
           <w:p>
             <w:pPr>
               <w:jc w:val="both"/>
+              <w:rPr>
+                <w:rFonts w:ascii="Times New Roman" w:hAnsi="Times New Roman" w:cs="Times New Roman"/>
+                <w:sz w:val="20"/>
+                <w:szCs w:val="20"/>
+              </w:rPr>
             </w:pPr>
             <w:r>
+              <w:rPr>
+                <w:rFonts w:ascii="Times New Roman" w:hAnsi="Times New Roman" w:cs="Times New Roman"/>
+                <w:sz w:val="20"/>
+                <w:szCs w:val="20"/>
+              </w:rPr>
               <w:t>10 October</w:t>
             </w:r>
           </w:p>
@@ -298,8 +434,18 @@
           <w:p>
             <w:pPr>
               <w:jc w:val="both"/>
+              <w:rPr>
+                <w:rFonts w:ascii="Times New Roman" w:hAnsi="Times New Roman" w:cs="Times New Roman"/>
+                <w:sz w:val="20"/>
+                <w:szCs w:val="20"/>
+              </w:rPr>
             </w:pPr>
             <w:r>
+              <w:rPr>
+                <w:rFonts w:ascii="Times New Roman" w:hAnsi="Times New Roman" w:cs="Times New Roman"/>
+                <w:sz w:val="20"/>
+                <w:szCs w:val="20"/>
+              </w:rPr>
               <w:t>Meeting 6 with Supervisor</w:t>
             </w:r>
           </w:p>
@@ -316,8 +462,18 @@
           <w:p>
             <w:pPr>
               <w:jc w:val="both"/>
+              <w:rPr>
+                <w:rFonts w:ascii="Times New Roman" w:hAnsi="Times New Roman" w:cs="Times New Roman"/>
+                <w:sz w:val="20"/>
+                <w:szCs w:val="20"/>
+              </w:rPr>
             </w:pPr>
             <w:r>
+              <w:rPr>
+                <w:rFonts w:ascii="Times New Roman" w:hAnsi="Times New Roman" w:cs="Times New Roman"/>
+                <w:sz w:val="20"/>
+                <w:szCs w:val="20"/>
+              </w:rPr>
               <w:t xml:space="preserve">17 October </w:t>
             </w:r>
           </w:p>
@@ -329,8 +485,18 @@
           <w:p>
             <w:pPr>
               <w:jc w:val="both"/>
+              <w:rPr>
+                <w:rFonts w:ascii="Times New Roman" w:hAnsi="Times New Roman" w:cs="Times New Roman"/>
+                <w:sz w:val="20"/>
+                <w:szCs w:val="20"/>
+              </w:rPr>
             </w:pPr>
             <w:r>
+              <w:rPr>
+                <w:rFonts w:ascii="Times New Roman" w:hAnsi="Times New Roman" w:cs="Times New Roman"/>
+                <w:sz w:val="20"/>
+                <w:szCs w:val="20"/>
+              </w:rPr>
               <w:t>Meeting 7 with Supervisor</w:t>
             </w:r>
           </w:p>
@@ -390,8 +556,18 @@
           <w:p>
             <w:pPr>
               <w:jc w:val="both"/>
+              <w:rPr>
+                <w:rFonts w:ascii="Times New Roman" w:hAnsi="Times New Roman" w:cs="Times New Roman"/>
+                <w:sz w:val="20"/>
+                <w:szCs w:val="20"/>
+              </w:rPr>
             </w:pPr>
             <w:r>
+              <w:rPr>
+                <w:rFonts w:ascii="Times New Roman" w:hAnsi="Times New Roman" w:cs="Times New Roman"/>
+                <w:sz w:val="20"/>
+                <w:szCs w:val="20"/>
+              </w:rPr>
               <w:t>6 September</w:t>
             </w:r>
           </w:p>
@@ -403,8 +579,18 @@
           <w:p>
             <w:pPr>
               <w:jc w:val="both"/>
+              <w:rPr>
+                <w:rFonts w:ascii="Times New Roman" w:hAnsi="Times New Roman" w:cs="Times New Roman"/>
+                <w:sz w:val="20"/>
+                <w:szCs w:val="20"/>
+              </w:rPr>
             </w:pPr>
             <w:r>
+              <w:rPr>
+                <w:rFonts w:ascii="Times New Roman" w:hAnsi="Times New Roman" w:cs="Times New Roman"/>
+                <w:sz w:val="20"/>
+                <w:szCs w:val="20"/>
+              </w:rPr>
               <w:t>Start project</w:t>
             </w:r>
           </w:p>
@@ -418,8 +604,18 @@
           <w:p>
             <w:pPr>
               <w:jc w:val="both"/>
+              <w:rPr>
+                <w:rFonts w:ascii="Times New Roman" w:hAnsi="Times New Roman" w:cs="Times New Roman"/>
+                <w:sz w:val="20"/>
+                <w:szCs w:val="20"/>
+              </w:rPr>
             </w:pPr>
             <w:r>
+              <w:rPr>
+                <w:rFonts w:ascii="Times New Roman" w:hAnsi="Times New Roman" w:cs="Times New Roman"/>
+                <w:sz w:val="20"/>
+                <w:szCs w:val="20"/>
+              </w:rPr>
               <w:t xml:space="preserve">3 October </w:t>
             </w:r>
           </w:p>
@@ -431,17 +627,35 @@
           <w:p>
             <w:pPr>
               <w:jc w:val="both"/>
+              <w:rPr>
+                <w:rFonts w:ascii="Times New Roman" w:hAnsi="Times New Roman" w:cs="Times New Roman"/>
+                <w:sz w:val="20"/>
+                <w:szCs w:val="20"/>
+              </w:rPr>
             </w:pPr>
             <w:r>
+              <w:rPr>
+                <w:rFonts w:ascii="Times New Roman" w:hAnsi="Times New Roman" w:cs="Times New Roman"/>
+                <w:sz w:val="20"/>
+                <w:szCs w:val="20"/>
+              </w:rPr>
               <w:t>1</w:t>
             </w:r>
             <w:r>
               <w:rPr>
+                <w:rFonts w:ascii="Times New Roman" w:hAnsi="Times New Roman" w:cs="Times New Roman"/>
+                <w:sz w:val="20"/>
+                <w:szCs w:val="20"/>
                 <w:vertAlign w:val="superscript"/>
               </w:rPr>
               <w:t>st</w:t>
             </w:r>
             <w:r>
+              <w:rPr>
+                <w:rFonts w:ascii="Times New Roman" w:hAnsi="Times New Roman" w:cs="Times New Roman"/>
+                <w:sz w:val="20"/>
+                <w:szCs w:val="20"/>
+              </w:rPr>
               <w:t xml:space="preserve"> Iteration due</w:t>
             </w:r>
           </w:p>
@@ -455,8 +669,18 @@
           <w:p>
             <w:pPr>
               <w:jc w:val="both"/>
+              <w:rPr>
+                <w:rFonts w:ascii="Times New Roman" w:hAnsi="Times New Roman" w:cs="Times New Roman"/>
+                <w:sz w:val="20"/>
+                <w:szCs w:val="20"/>
+              </w:rPr>
             </w:pPr>
             <w:r>
+              <w:rPr>
+                <w:rFonts w:ascii="Times New Roman" w:hAnsi="Times New Roman" w:cs="Times New Roman"/>
+                <w:sz w:val="20"/>
+                <w:szCs w:val="20"/>
+              </w:rPr>
               <w:t xml:space="preserve">4 October </w:t>
             </w:r>
           </w:p>
@@ -468,8 +692,18 @@
           <w:p>
             <w:pPr>
               <w:jc w:val="both"/>
+              <w:rPr>
+                <w:rFonts w:ascii="Times New Roman" w:hAnsi="Times New Roman" w:cs="Times New Roman"/>
+                <w:sz w:val="20"/>
+                <w:szCs w:val="20"/>
+              </w:rPr>
             </w:pPr>
             <w:r>
+              <w:rPr>
+                <w:rFonts w:ascii="Times New Roman" w:hAnsi="Times New Roman" w:cs="Times New Roman"/>
+                <w:sz w:val="20"/>
+                <w:szCs w:val="20"/>
+              </w:rPr>
               <w:t>Start testing Iteration 1</w:t>
             </w:r>
           </w:p>
@@ -483,8 +717,18 @@
           <w:p>
             <w:pPr>
               <w:jc w:val="both"/>
+              <w:rPr>
+                <w:rFonts w:ascii="Times New Roman" w:hAnsi="Times New Roman" w:cs="Times New Roman"/>
+                <w:sz w:val="20"/>
+                <w:szCs w:val="20"/>
+              </w:rPr>
             </w:pPr>
             <w:r>
+              <w:rPr>
+                <w:rFonts w:ascii="Times New Roman" w:hAnsi="Times New Roman" w:cs="Times New Roman"/>
+                <w:sz w:val="20"/>
+                <w:szCs w:val="20"/>
+              </w:rPr>
               <w:t>6 October</w:t>
             </w:r>
           </w:p>
@@ -496,27 +740,104 @@
           <w:p>
             <w:pPr>
               <w:jc w:val="both"/>
+              <w:rPr>
+                <w:rFonts w:ascii="Times New Roman" w:hAnsi="Times New Roman" w:cs="Times New Roman"/>
+                <w:sz w:val="20"/>
+                <w:szCs w:val="20"/>
+              </w:rPr>
             </w:pPr>
             <w:r>
+              <w:rPr>
+                <w:rFonts w:ascii="Times New Roman" w:hAnsi="Times New Roman" w:cs="Times New Roman"/>
+                <w:sz w:val="20"/>
+                <w:szCs w:val="20"/>
+              </w:rPr>
               <w:t>Start 2</w:t>
             </w:r>
             <w:r>
               <w:rPr>
+                <w:rFonts w:ascii="Times New Roman" w:hAnsi="Times New Roman" w:cs="Times New Roman"/>
+                <w:sz w:val="20"/>
+                <w:szCs w:val="20"/>
                 <w:vertAlign w:val="superscript"/>
               </w:rPr>
               <w:t>nd</w:t>
             </w:r>
             <w:r>
+              <w:rPr>
+                <w:rFonts w:ascii="Times New Roman" w:hAnsi="Times New Roman" w:cs="Times New Roman"/>
+                <w:sz w:val="20"/>
+                <w:szCs w:val="20"/>
+              </w:rPr>
               <w:t xml:space="preserve"> and 3</w:t>
             </w:r>
             <w:r>
               <w:rPr>
+                <w:rFonts w:ascii="Times New Roman" w:hAnsi="Times New Roman" w:cs="Times New Roman"/>
+                <w:sz w:val="20"/>
+                <w:szCs w:val="20"/>
                 <w:vertAlign w:val="superscript"/>
               </w:rPr>
               <w:t>rd</w:t>
             </w:r>
             <w:r>
+              <w:rPr>
+                <w:rFonts w:ascii="Times New Roman" w:hAnsi="Times New Roman" w:cs="Times New Roman"/>
+                <w:sz w:val="20"/>
+                <w:szCs w:val="20"/>
+              </w:rPr>
               <w:t xml:space="preserve"> Iteration </w:t>
+            </w:r>
+          </w:p>
+        </w:tc>
+      </w:tr>
+      <w:tr>
+        <w:trPr>
+          <w:trHeight w:val="41"/>
+        </w:trPr>
+        <w:tc>
+          <w:tcPr>
+            <w:tcW w:w="4621" w:type="dxa"/>
+          </w:tcPr>
+          <w:p>
+            <w:pPr>
+              <w:jc w:val="both"/>
+              <w:rPr>
+                <w:rFonts w:ascii="Times New Roman" w:hAnsi="Times New Roman" w:cs="Times New Roman"/>
+                <w:sz w:val="20"/>
+                <w:szCs w:val="20"/>
+              </w:rPr>
+            </w:pPr>
+            <w:r>
+              <w:rPr>
+                <w:rFonts w:ascii="Times New Roman" w:hAnsi="Times New Roman" w:cs="Times New Roman"/>
+                <w:sz w:val="20"/>
+                <w:szCs w:val="20"/>
+              </w:rPr>
+              <w:t>11 October</w:t>
+            </w:r>
+          </w:p>
+        </w:tc>
+        <w:tc>
+          <w:tcPr>
+            <w:tcW w:w="4621" w:type="dxa"/>
+          </w:tcPr>
+          <w:p>
+            <w:pPr>
+              <w:jc w:val="both"/>
+              <w:rPr>
+                <w:rFonts w:ascii="Times New Roman" w:hAnsi="Times New Roman" w:cs="Times New Roman"/>
+                <w:sz w:val="20"/>
+                <w:szCs w:val="20"/>
+              </w:rPr>
+            </w:pPr>
+            <w:r>
+              <w:rPr>
+                <w:rFonts w:ascii="Times New Roman" w:hAnsi="Times New Roman" w:cs="Times New Roman"/>
+                <w:sz w:val="20"/>
+                <w:szCs w:val="20"/>
+              </w:rPr>
+              <w:t xml:space="preserve">Start testing last two iterations </w:t>
             </w:r>
           </w:p>
         </w:tc>
@@ -529,9 +850,19 @@
           <w:p>
             <w:pPr>
               <w:jc w:val="both"/>
+              <w:rPr>
+                <w:rFonts w:ascii="Times New Roman" w:hAnsi="Times New Roman" w:cs="Times New Roman"/>
+                <w:sz w:val="20"/>
+                <w:szCs w:val="20"/>
+              </w:rPr>
             </w:pPr>
             <w:r>
-              <w:t>11 October</w:t>
+              <w:rPr>
+                <w:rFonts w:ascii="Times New Roman" w:hAnsi="Times New Roman" w:cs="Times New Roman"/>
+                <w:sz w:val="20"/>
+                <w:szCs w:val="20"/>
+              </w:rPr>
+              <w:t>21 October</w:t>
             </w:r>
           </w:p>
         </w:tc>
@@ -542,9 +873,19 @@
           <w:p>
             <w:pPr>
               <w:jc w:val="both"/>
+              <w:rPr>
+                <w:rFonts w:ascii="Times New Roman" w:hAnsi="Times New Roman" w:cs="Times New Roman"/>
+                <w:sz w:val="20"/>
+                <w:szCs w:val="20"/>
+              </w:rPr>
             </w:pPr>
             <w:r>
-              <w:t xml:space="preserve">Start testing last two iterations </w:t>
+              <w:rPr>
+                <w:rFonts w:ascii="Times New Roman" w:hAnsi="Times New Roman" w:cs="Times New Roman"/>
+                <w:sz w:val="20"/>
+                <w:szCs w:val="20"/>
+              </w:rPr>
+              <w:t>Staff open day</w:t>
             </w:r>
           </w:p>
         </w:tc>
@@ -557,9 +898,19 @@
           <w:p>
             <w:pPr>
               <w:jc w:val="both"/>
+              <w:rPr>
+                <w:rFonts w:ascii="Times New Roman" w:hAnsi="Times New Roman" w:cs="Times New Roman"/>
+                <w:sz w:val="20"/>
+                <w:szCs w:val="20"/>
+              </w:rPr>
             </w:pPr>
             <w:r>
-              <w:t>21 October</w:t>
+              <w:rPr>
+                <w:rFonts w:ascii="Times New Roman" w:hAnsi="Times New Roman" w:cs="Times New Roman"/>
+                <w:sz w:val="20"/>
+                <w:szCs w:val="20"/>
+              </w:rPr>
+              <w:t xml:space="preserve">24 October </w:t>
             </w:r>
           </w:p>
         </w:tc>
@@ -570,9 +921,19 @@
           <w:p>
             <w:pPr>
               <w:jc w:val="both"/>
+              <w:rPr>
+                <w:rFonts w:ascii="Times New Roman" w:hAnsi="Times New Roman" w:cs="Times New Roman"/>
+                <w:sz w:val="20"/>
+                <w:szCs w:val="20"/>
+              </w:rPr>
             </w:pPr>
             <w:r>
-              <w:t>Staff open day</w:t>
+              <w:rPr>
+                <w:rFonts w:ascii="Times New Roman" w:hAnsi="Times New Roman" w:cs="Times New Roman"/>
+                <w:sz w:val="20"/>
+                <w:szCs w:val="20"/>
+              </w:rPr>
+              <w:t>General open day</w:t>
             </w:r>
           </w:p>
         </w:tc>
@@ -585,9 +946,19 @@
           <w:p>
             <w:pPr>
               <w:jc w:val="both"/>
+              <w:rPr>
+                <w:rFonts w:ascii="Times New Roman" w:hAnsi="Times New Roman" w:cs="Times New Roman"/>
+                <w:sz w:val="20"/>
+                <w:szCs w:val="20"/>
+              </w:rPr>
             </w:pPr>
             <w:r>
-              <w:t xml:space="preserve">24 October </w:t>
+              <w:rPr>
+                <w:rFonts w:ascii="Times New Roman" w:hAnsi="Times New Roman" w:cs="Times New Roman"/>
+                <w:sz w:val="20"/>
+                <w:szCs w:val="20"/>
+              </w:rPr>
+              <w:t>27 October</w:t>
             </w:r>
           </w:p>
         </w:tc>
@@ -598,36 +969,18 @@
           <w:p>
             <w:pPr>
               <w:jc w:val="both"/>
+              <w:rPr>
+                <w:rFonts w:ascii="Times New Roman" w:hAnsi="Times New Roman" w:cs="Times New Roman"/>
+                <w:sz w:val="20"/>
+                <w:szCs w:val="20"/>
+              </w:rPr>
             </w:pPr>
             <w:r>
-              <w:t>General open day</w:t>
-            </w:r>
-          </w:p>
-        </w:tc>
-      </w:tr>
-      <w:tr>
-        <w:tc>
-          <w:tcPr>
-            <w:tcW w:w="4621" w:type="dxa"/>
-          </w:tcPr>
-          <w:p>
-            <w:pPr>
-              <w:jc w:val="both"/>
-            </w:pPr>
-            <w:r>
-              <w:t>27 October</w:t>
-            </w:r>
-          </w:p>
-        </w:tc>
-        <w:tc>
-          <w:tcPr>
-            <w:tcW w:w="4621" w:type="dxa"/>
-          </w:tcPr>
-          <w:p>
-            <w:pPr>
-              <w:jc w:val="both"/>
-            </w:pPr>
-            <w:r>
+              <w:rPr>
+                <w:rFonts w:ascii="Times New Roman" w:hAnsi="Times New Roman" w:cs="Times New Roman"/>
+                <w:sz w:val="20"/>
+                <w:szCs w:val="20"/>
+              </w:rPr>
               <w:t xml:space="preserve">Report hand in </w:t>
             </w:r>
           </w:p>
@@ -902,6 +1255,9 @@
       <w:r>
         <w:t>: Total hours spent on project</w:t>
       </w:r>
+      <w:r>
+        <w:t xml:space="preserve"> by Cole Noble</w:t>
+      </w:r>
     </w:p>
     <w:p/>
     <w:p>
@@ -936,6 +1292,17 @@
       </w:pPr>
       <w:r>
         <w:t>Conclusion</w:t>
+      </w:r>
+    </w:p>
+    <w:p>
+      <w:pPr>
+        <w:pStyle w:val="Text"/>
+      </w:pPr>
+      <w:r>
+        <w:t xml:space="preserve">This paper has made mention of a few of the key dates involved in an investigation that was undertaken to improve the usability of the internet for the elderly. Key dates regarding meetings, software iterations and project testing were chiefly provided. </w:t>
+      </w:r>
+      <w:r>
+        <w:t xml:space="preserve">Following this the time spend on the project by the team members, Cole Noble and Kirti Nathoo, was given. Cole Noble spent a total of 235 hours on the project and Kirti Nathoo spent a total of XXX hours on the project. </w:t>
       </w:r>
     </w:p>
     <w:sdt>
@@ -1069,11 +1436,17 @@
     <w:p>
       <w:pPr>
         <w:pStyle w:val="IndexTerms"/>
+        <w:rPr>
+          <w:sz w:val="20"/>
+        </w:rPr>
       </w:pPr>
     </w:p>
     <w:p>
       <w:pPr>
         <w:pStyle w:val="IndexTerms"/>
+        <w:rPr>
+          <w:sz w:val="20"/>
+        </w:rPr>
       </w:pPr>
     </w:p>
     <w:sectPr>
@@ -1105,6 +1478,41 @@
 </w:endnotes>
 </file>
 
+<file path=word/footer1.xml><?xml version="1.0" encoding="utf-8"?>
+<w:ftr xmlns:ve="http://schemas.openxmlformats.org/markup-compatibility/2006" xmlns:o="urn:schemas-microsoft-com:office:office" xmlns:r="http://schemas.openxmlformats.org/officeDocument/2006/relationships" xmlns:m="http://schemas.openxmlformats.org/officeDocument/2006/math" xmlns:v="urn:schemas-microsoft-com:vml" xmlns:wp="http://schemas.openxmlformats.org/drawingml/2006/wordprocessingDrawing" xmlns:w10="urn:schemas-microsoft-com:office:word" xmlns:w="http://schemas.openxmlformats.org/wordprocessingml/2006/main" xmlns:wne="http://schemas.microsoft.com/office/word/2006/wordml">
+  <w:sdt>
+    <w:sdtPr>
+      <w:id w:val="14664097"/>
+      <w:docPartObj>
+        <w:docPartGallery w:val="Page Numbers (Bottom of Page)"/>
+        <w:docPartUnique/>
+      </w:docPartObj>
+    </w:sdtPr>
+    <w:sdtContent>
+      <w:p>
+        <w:pPr>
+          <w:pStyle w:val="Footer"/>
+          <w:jc w:val="right"/>
+        </w:pPr>
+        <w:fldSimple w:instr=" PAGE   \* MERGEFORMAT ">
+          <w:r>
+            <w:rPr>
+              <w:noProof/>
+            </w:rPr>
+            <w:t>1</w:t>
+          </w:r>
+        </w:fldSimple>
+      </w:p>
+    </w:sdtContent>
+  </w:sdt>
+  <w:p>
+    <w:pPr>
+      <w:pStyle w:val="Footer"/>
+    </w:pPr>
+  </w:p>
+</w:ftr>
+</file>
+
 <file path=word/footnotes.xml><?xml version="1.0" encoding="utf-8"?>
 <w:footnotes xmlns:ve="http://schemas.openxmlformats.org/markup-compatibility/2006" xmlns:o="urn:schemas-microsoft-com:office:office" xmlns:r="http://schemas.openxmlformats.org/officeDocument/2006/relationships" xmlns:m="http://schemas.openxmlformats.org/officeDocument/2006/math" xmlns:v="urn:schemas-microsoft-com:vml" xmlns:wp="http://schemas.openxmlformats.org/drawingml/2006/wordprocessingDrawing" xmlns:w10="urn:schemas-microsoft-com:office:word" xmlns:w="http://schemas.openxmlformats.org/wordprocessingml/2006/main" xmlns:wne="http://schemas.microsoft.com/office/word/2006/wordml">
   <w:footnote w:type="separator" w:id="0">
@@ -1122,12 +1530,6 @@
     </w:p>
   </w:footnote>
 </w:footnotes>
-</file>
-
-<file path=word/header1.xml><?xml version="1.0" encoding="utf-8"?>
-<w:hdr xmlns:ve="http://schemas.openxmlformats.org/markup-compatibility/2006" xmlns:o="urn:schemas-microsoft-com:office:office" xmlns:r="http://schemas.openxmlformats.org/officeDocument/2006/relationships" xmlns:m="http://schemas.openxmlformats.org/officeDocument/2006/math" xmlns:v="urn:schemas-microsoft-com:vml" xmlns:wp="http://schemas.openxmlformats.org/drawingml/2006/wordprocessingDrawing" xmlns:w10="urn:schemas-microsoft-com:office:word" xmlns:w="http://schemas.openxmlformats.org/wordprocessingml/2006/main" xmlns:wne="http://schemas.microsoft.com/office/word/2006/wordml">
-  <w:p/>
-</w:hdr>
 </file>
 
 <file path=word/numbering.xml><?xml version="1.0" encoding="utf-8"?>
@@ -1607,6 +2009,7 @@
     <w:lsdException w:name="heading 7" w:qFormat="1"/>
     <w:lsdException w:name="heading 8" w:qFormat="1"/>
     <w:lsdException w:name="heading 9" w:qFormat="1"/>
+    <w:lsdException w:name="footer" w:uiPriority="99"/>
     <w:lsdException w:name="caption" w:uiPriority="35" w:qFormat="1"/>
     <w:lsdException w:name="Title" w:qFormat="1"/>
     <w:lsdException w:name="Subtitle" w:qFormat="1"/>
@@ -2212,6 +2615,50 @@
     <w:uiPriority w:val="37"/>
     <w:unhideWhenUsed/>
     <w:rsid w:val="00D61E46"/>
+  </w:style>
+  <w:style w:type="paragraph" w:styleId="Header">
+    <w:name w:val="header"/>
+    <w:basedOn w:val="Normal"/>
+    <w:link w:val="HeaderChar"/>
+    <w:rsid w:val="00EB5D96"/>
+    <w:pPr>
+      <w:tabs>
+        <w:tab w:val="center" w:pos="4513"/>
+        <w:tab w:val="right" w:pos="9026"/>
+      </w:tabs>
+    </w:pPr>
+  </w:style>
+  <w:style w:type="character" w:customStyle="1" w:styleId="HeaderChar">
+    <w:name w:val="Header Char"/>
+    <w:basedOn w:val="DefaultParagraphFont"/>
+    <w:link w:val="Header"/>
+    <w:rsid w:val="00EB5D96"/>
+    <w:rPr>
+      <w:lang w:val="en-GB" w:eastAsia="en-US"/>
+    </w:rPr>
+  </w:style>
+  <w:style w:type="paragraph" w:styleId="Footer">
+    <w:name w:val="footer"/>
+    <w:basedOn w:val="Normal"/>
+    <w:link w:val="FooterChar"/>
+    <w:uiPriority w:val="99"/>
+    <w:rsid w:val="00EB5D96"/>
+    <w:pPr>
+      <w:tabs>
+        <w:tab w:val="center" w:pos="4513"/>
+        <w:tab w:val="right" w:pos="9026"/>
+      </w:tabs>
+    </w:pPr>
+  </w:style>
+  <w:style w:type="character" w:customStyle="1" w:styleId="FooterChar">
+    <w:name w:val="Footer Char"/>
+    <w:basedOn w:val="DefaultParagraphFont"/>
+    <w:link w:val="Footer"/>
+    <w:uiPriority w:val="99"/>
+    <w:rsid w:val="00EB5D96"/>
+    <w:rPr>
+      <w:lang w:val="en-GB" w:eastAsia="en-US"/>
+    </w:rPr>
   </w:style>
 </w:styles>
 </file>
@@ -2524,7 +2971,7 @@
 </file>
 
 <file path=customXml/itemProps1.xml><?xml version="1.0" encoding="utf-8"?>
-<ds:datastoreItem xmlns:ds="http://schemas.openxmlformats.org/officeDocument/2006/customXml" ds:itemID="{A3A8BE82-5DC5-4E57-846E-B35737D3A492}">
+<ds:datastoreItem xmlns:ds="http://schemas.openxmlformats.org/officeDocument/2006/customXml" ds:itemID="{644120D0-8E12-48E1-ADAC-5B088B8A61D9}">
   <ds:schemaRefs>
     <ds:schemaRef ds:uri="http://schemas.openxmlformats.org/officeDocument/2006/bibliography"/>
   </ds:schemaRefs>

</xml_diff>

<commit_message>
Time stuff to be updated
</commit_message>
<xml_diff>
--- a/Reports/Cole report progress/Appendix F -Time stuff.docx
+++ b/Reports/Cole report progress/Appendix F -Time stuff.docx
@@ -1110,6 +1110,10 @@
         <w:pStyle w:val="Text"/>
       </w:pPr>
       <w:r>
+        <w:rPr>
+          <w:noProof/>
+          <w:lang w:val="en-ZA" w:eastAsia="en-ZA"/>
+        </w:rPr>
         <w:drawing>
           <wp:inline distT="0" distB="0" distL="0" distR="0">
             <wp:extent cx="5728335" cy="5172710"/>
@@ -1164,6 +1168,9 @@
       </w:pPr>
       <w:r>
         <w:t>Figure 1: Time record of main events in project</w:t>
+      </w:r>
+      <w:r>
+        <w:t xml:space="preserve"> by Cole Noble</w:t>
       </w:r>
     </w:p>
     <w:p>
@@ -1271,9 +1278,74 @@
     </w:p>
     <w:p>
       <w:pPr>
-        <w:keepNext/>
+        <w:pStyle w:val="Text"/>
+      </w:pPr>
+      <w:r>
+        <w:rPr>
+          <w:noProof/>
+          <w:lang w:val="en-ZA" w:eastAsia="en-ZA"/>
+        </w:rPr>
+        <w:drawing>
+          <wp:inline distT="0" distB="0" distL="0" distR="0">
+            <wp:extent cx="5574927" cy="6777318"/>
+            <wp:effectExtent l="19050" t="0" r="6723" b="0"/>
+            <wp:docPr id="1" name="Picture 1"/>
+            <wp:cNvGraphicFramePr>
+              <a:graphicFrameLocks xmlns:a="http://schemas.openxmlformats.org/drawingml/2006/main" noChangeAspect="1"/>
+            </wp:cNvGraphicFramePr>
+            <a:graphic xmlns:a="http://schemas.openxmlformats.org/drawingml/2006/main">
+              <a:graphicData uri="http://schemas.openxmlformats.org/drawingml/2006/picture">
+                <pic:pic xmlns:pic="http://schemas.openxmlformats.org/drawingml/2006/picture">
+                  <pic:nvPicPr>
+                    <pic:cNvPr id="0" name="Picture 1"/>
+                    <pic:cNvPicPr>
+                      <a:picLocks noChangeAspect="1" noChangeArrowheads="1"/>
+                    </pic:cNvPicPr>
+                  </pic:nvPicPr>
+                  <pic:blipFill>
+                    <a:blip r:embed="rId11"/>
+                    <a:srcRect/>
+                    <a:stretch>
+                      <a:fillRect/>
+                    </a:stretch>
+                  </pic:blipFill>
+                  <pic:spPr bwMode="auto">
+                    <a:xfrm>
+                      <a:off x="0" y="0"/>
+                      <a:ext cx="5569479" cy="6770695"/>
+                    </a:xfrm>
+                    <a:prstGeom prst="rect">
+                      <a:avLst/>
+                    </a:prstGeom>
+                    <a:noFill/>
+                    <a:ln w="9525">
+                      <a:noFill/>
+                      <a:miter lim="800000"/>
+                      <a:headEnd/>
+                      <a:tailEnd/>
+                    </a:ln>
+                  </pic:spPr>
+                </pic:pic>
+              </a:graphicData>
+            </a:graphic>
+          </wp:inline>
+        </w:drawing>
+      </w:r>
+    </w:p>
+    <w:p>
+      <w:pPr>
+        <w:pStyle w:val="Caption"/>
         <w:jc w:val="center"/>
       </w:pPr>
+      <w:r>
+        <w:t xml:space="preserve">Figure 3. </w:t>
+      </w:r>
+      <w:r>
+        <w:t>Time record of main events in project</w:t>
+      </w:r>
+      <w:r>
+        <w:t xml:space="preserve">: By Kirti Nathoo </w:t>
+      </w:r>
     </w:p>
     <w:p>
       <w:pPr>
@@ -1302,24 +1374,28 @@
         <w:t xml:space="preserve">This paper has made mention of a few of the key dates involved in an investigation that was undertaken to improve the usability of the internet for the elderly. Key dates regarding meetings, software iterations and project testing were chiefly provided. </w:t>
       </w:r>
       <w:r>
-        <w:t xml:space="preserve">Following this the time spend on the project by the team members, Cole Noble and Kirti Nathoo, was given. Cole Noble spent a total of 235 hours on the project and Kirti Nathoo spent a total of XXX hours on the project. </w:t>
+        <w:t>Following this the time spend on the project by the team members, Cole Noble and Kirti Nathoo, was given. Cole Noble spent a total of 235 hours on the project and K</w:t>
+      </w:r>
+      <w:r>
+        <w:t>irti Nathoo spent a total of 220</w:t>
+      </w:r>
+      <w:r>
+        <w:t xml:space="preserve"> hours on the project. </w:t>
       </w:r>
     </w:p>
     <w:sdt>
       <w:sdtPr>
+        <w:rPr>
+          <w:b w:val="0"/>
+          <w:caps w:val="0"/>
+          <w:kern w:val="0"/>
+        </w:rPr>
         <w:id w:val="14664096"/>
         <w:docPartObj>
           <w:docPartGallery w:val="Bibliographies"/>
           <w:docPartUnique/>
         </w:docPartObj>
       </w:sdtPr>
-      <w:sdtEndPr>
-        <w:rPr>
-          <w:b w:val="0"/>
-          <w:caps w:val="0"/>
-          <w:kern w:val="0"/>
-        </w:rPr>
-      </w:sdtEndPr>
       <w:sdtContent>
         <w:p>
           <w:pPr>
@@ -1499,7 +1575,7 @@
             <w:rPr>
               <w:noProof/>
             </w:rPr>
-            <w:t>1</w:t>
+            <w:t>5</w:t>
           </w:r>
         </w:fldSimple>
       </w:p>
@@ -2971,7 +3047,7 @@
 </file>
 
 <file path=customXml/itemProps1.xml><?xml version="1.0" encoding="utf-8"?>
-<ds:datastoreItem xmlns:ds="http://schemas.openxmlformats.org/officeDocument/2006/customXml" ds:itemID="{644120D0-8E12-48E1-ADAC-5B088B8A61D9}">
+<ds:datastoreItem xmlns:ds="http://schemas.openxmlformats.org/officeDocument/2006/customXml" ds:itemID="{323DE933-0760-4BB5-BB55-6C06A8F6C035}">
   <ds:schemaRefs>
     <ds:schemaRef ds:uri="http://schemas.openxmlformats.org/officeDocument/2006/bibliography"/>
   </ds:schemaRefs>

</xml_diff>